<commit_message>
Menus realizados y main creado
Se creo el main que permite que el usuario meta la regla deseada, además de eso se descubrio un nuevo error en la busqueda de las combinaciones.
</commit_message>
<xml_diff>
--- a/Informe Desafío 1.docx
+++ b/Informe Desafío 1.docx
@@ -108,7 +108,31 @@
           <w:rFonts w:ascii="Times New Roman" w:hAnsi="Times New Roman" w:cs="Times New Roman"/>
         </w:rPr>
         <w:br/>
-        <w:t>Teniendo muy presente las consideraciones iniciales nos resultó facil idear una solución a este problema, primero que todo notamos que rotar las matrices completamente con el fin de pasar de un estado a otro era totalmente innecesario, lo que se hizo fue desarrollar una función que devolviera una celda dada según el estado en que se encontrara la matriz, es decir, si se ingresa como celda deseada ‘[4,1]’ , es decir fila 4 y columna 1, y como estado ponemos el 3, la funcion devolverá el numero que se encontraría en la celda dada si se hubiera rotado la matriz hasta el estado 3. Como la función que permitía rotar la matriz completamente era un requisito entonces decidimos implementar esta función con fines netamente de experiencia de usuario, es decir, solamente se implemento este requisito para mostrarle al usuario la matriz.</w:t>
+        <w:t xml:space="preserve">Teniendo muy presente las consideraciones iniciales nos resultó facil idear una solución a este problema, primero que todo notamos que rotar las matrices completamente con el fin de pasar de un estado a otro era totalmente innecesario, lo que se hizo fue desarrollar una función que devolviera una celda dada según el estado en que se encontrara la matriz, es decir, si se ingresa como celda deseada ‘[4,1]’ , es decir fila 4 y columna 1, y como estado ponemos el 3, la funcion devolverá el </w:t>
+      </w:r>
+      <w:r>
+        <w:rPr>
+          <w:rFonts w:ascii="Times New Roman" w:hAnsi="Times New Roman" w:cs="Times New Roman"/>
+        </w:rPr>
+        <w:t>número</w:t>
+      </w:r>
+      <w:r>
+        <w:rPr>
+          <w:rFonts w:ascii="Times New Roman" w:hAnsi="Times New Roman" w:cs="Times New Roman"/>
+        </w:rPr>
+        <w:t xml:space="preserve"> que se encontraría en la celda dada si se hubiera rotado la matriz hasta el estado 3. Como la función que permitía rotar la matriz completamente era un requisito entonces decidimos implementar esta función con fines netamente de experiencia de usuario, es decir, solamente se </w:t>
+      </w:r>
+      <w:r>
+        <w:rPr>
+          <w:rFonts w:ascii="Times New Roman" w:hAnsi="Times New Roman" w:cs="Times New Roman"/>
+        </w:rPr>
+        <w:t>implementó</w:t>
+      </w:r>
+      <w:r>
+        <w:rPr>
+          <w:rFonts w:ascii="Times New Roman" w:hAnsi="Times New Roman" w:cs="Times New Roman"/>
+        </w:rPr>
+        <w:t xml:space="preserve"> este requisito para mostrarle al usuario la matriz.</w:t>
       </w:r>
     </w:p>
     <w:p>
@@ -188,7 +212,21 @@
         <w:rPr>
           <w:rFonts w:ascii="Times New Roman" w:hAnsi="Times New Roman" w:cs="Times New Roman"/>
         </w:rPr>
-        <w:t xml:space="preserve"> de datos donde se guardará la regla (en este caso usamos un arreglo lineal de enteros alojado en el heap).</w:t>
+        <w:t xml:space="preserve"> de datos donde se guardará la regla (en este caso usamos un arreglo lineal de enteros alojado en el </w:t>
+      </w:r>
+      <w:proofErr w:type="spellStart"/>
+      <w:r>
+        <w:rPr>
+          <w:rFonts w:ascii="Times New Roman" w:hAnsi="Times New Roman" w:cs="Times New Roman"/>
+        </w:rPr>
+        <w:t>heap</w:t>
+      </w:r>
+      <w:proofErr w:type="spellEnd"/>
+      <w:r>
+        <w:rPr>
+          <w:rFonts w:ascii="Times New Roman" w:hAnsi="Times New Roman" w:cs="Times New Roman"/>
+        </w:rPr>
+        <w:t>).</w:t>
       </w:r>
     </w:p>
     <w:p>
@@ -357,8 +395,548 @@
         <w:rPr>
           <w:rFonts w:ascii="Times New Roman" w:hAnsi="Times New Roman" w:cs="Times New Roman"/>
         </w:rPr>
-        <w:t xml:space="preserve">Finalmente se creará una matriz donde se van a almacenar los resultados obtenidos, la matriz resultado tendrá ‘n’ filas, donde n es el número de matrices en la configuración del candado, y la matriz tendrá 2 columnas. En la primera columna irá el orden de la matriz (matriz que compone el candado, no la matriz resultado), y en la segunda irá el estado de rotación de la misma. </w:t>
-      </w:r>
+        <w:t xml:space="preserve">Finalmente se creará una matriz donde se van a almacenar los resultados obtenidos, la matriz resultado tendrá ‘n’ filas, donde n es el número de matrices en la configuración del candado, y la matriz tendrá 2 columnas. En la primera columna </w:t>
+      </w:r>
+      <w:r>
+        <w:rPr>
+          <w:rFonts w:ascii="Times New Roman" w:hAnsi="Times New Roman" w:cs="Times New Roman"/>
+        </w:rPr>
+        <w:t>se ubica</w:t>
+      </w:r>
+      <w:r>
+        <w:rPr>
+          <w:rFonts w:ascii="Times New Roman" w:hAnsi="Times New Roman" w:cs="Times New Roman"/>
+        </w:rPr>
+        <w:t xml:space="preserve"> el orden de la matriz (matriz que compone el candado, no la </w:t>
+      </w:r>
+      <w:proofErr w:type="gramStart"/>
+      <w:r>
+        <w:rPr>
+          <w:rFonts w:ascii="Times New Roman" w:hAnsi="Times New Roman" w:cs="Times New Roman"/>
+        </w:rPr>
+        <w:t>matriz resultado</w:t>
+      </w:r>
+      <w:proofErr w:type="gramEnd"/>
+      <w:r>
+        <w:rPr>
+          <w:rFonts w:ascii="Times New Roman" w:hAnsi="Times New Roman" w:cs="Times New Roman"/>
+        </w:rPr>
+        <w:t xml:space="preserve">), y en la segunda irá el estado de rotación de la misma. </w:t>
+      </w:r>
+    </w:p>
+    <w:p>
+      <w:pPr>
+        <w:rPr>
+          <w:rFonts w:ascii="Times New Roman" w:hAnsi="Times New Roman" w:cs="Times New Roman"/>
+        </w:rPr>
+      </w:pPr>
+      <w:r>
+        <w:rPr>
+          <w:rFonts w:ascii="Times New Roman" w:hAnsi="Times New Roman" w:cs="Times New Roman"/>
+        </w:rPr>
+        <w:t>Y,</w:t>
+      </w:r>
+      <w:r>
+        <w:rPr>
+          <w:rFonts w:ascii="Times New Roman" w:hAnsi="Times New Roman" w:cs="Times New Roman"/>
+        </w:rPr>
+        <w:t xml:space="preserve"> por último, se le despliega al usuario los resultados que se obtuvieron de manera que pueda visualizar cada matriz.</w:t>
+      </w:r>
+    </w:p>
+    <w:p>
+      <w:pPr>
+        <w:rPr>
+          <w:rFonts w:ascii="Times New Roman" w:hAnsi="Times New Roman" w:cs="Times New Roman"/>
+          <w:b/>
+          <w:bCs/>
+          <w:sz w:val="24"/>
+          <w:szCs w:val="24"/>
+        </w:rPr>
+      </w:pPr>
+      <w:r>
+        <w:rPr>
+          <w:rFonts w:ascii="Times New Roman" w:hAnsi="Times New Roman" w:cs="Times New Roman"/>
+          <w:b/>
+          <w:bCs/>
+          <w:sz w:val="24"/>
+          <w:szCs w:val="24"/>
+        </w:rPr>
+        <w:t>Esquema.</w:t>
+      </w:r>
+    </w:p>
+    <w:p>
+      <w:pPr>
+        <w:rPr>
+          <w:rFonts w:ascii="Times New Roman" w:hAnsi="Times New Roman" w:cs="Times New Roman"/>
+        </w:rPr>
+      </w:pPr>
+      <w:r>
+        <w:rPr>
+          <w:rFonts w:ascii="Times New Roman" w:hAnsi="Times New Roman" w:cs="Times New Roman"/>
+        </w:rPr>
+        <w:t xml:space="preserve">A </w:t>
+      </w:r>
+      <w:r>
+        <w:rPr>
+          <w:rFonts w:ascii="Times New Roman" w:hAnsi="Times New Roman" w:cs="Times New Roman"/>
+        </w:rPr>
+        <w:t>continuación,</w:t>
+      </w:r>
+      <w:r>
+        <w:rPr>
+          <w:rFonts w:ascii="Times New Roman" w:hAnsi="Times New Roman" w:cs="Times New Roman"/>
+        </w:rPr>
+        <w:t xml:space="preserve"> se presentará un esquema de los dos módulos principales de la solución en donde se </w:t>
+      </w:r>
+      <w:r>
+        <w:rPr>
+          <w:rFonts w:ascii="Times New Roman" w:hAnsi="Times New Roman" w:cs="Times New Roman"/>
+        </w:rPr>
+        <w:t xml:space="preserve">resuelve el problema, estos son: </w:t>
+      </w:r>
+      <w:r>
+        <w:rPr>
+          <w:rFonts w:ascii="Times New Roman" w:hAnsi="Times New Roman" w:cs="Times New Roman"/>
+          <w:b/>
+          <w:bCs/>
+        </w:rPr>
+        <w:t>Estructura</w:t>
+      </w:r>
+      <w:r>
+        <w:rPr>
+          <w:rFonts w:ascii="Times New Roman" w:hAnsi="Times New Roman" w:cs="Times New Roman"/>
+        </w:rPr>
+        <w:t xml:space="preserve"> y </w:t>
+      </w:r>
+      <w:r>
+        <w:rPr>
+          <w:rFonts w:ascii="Times New Roman" w:hAnsi="Times New Roman" w:cs="Times New Roman"/>
+          <w:b/>
+          <w:bCs/>
+        </w:rPr>
+        <w:t>Candado</w:t>
+      </w:r>
+      <w:r>
+        <w:rPr>
+          <w:rFonts w:ascii="Times New Roman" w:hAnsi="Times New Roman" w:cs="Times New Roman"/>
+        </w:rPr>
+        <w:t>.</w:t>
+      </w:r>
+    </w:p>
+    <w:p>
+      <w:pPr>
+        <w:rPr>
+          <w:rFonts w:ascii="Times New Roman" w:hAnsi="Times New Roman" w:cs="Times New Roman"/>
+        </w:rPr>
+      </w:pPr>
+    </w:p>
+    <w:p>
+      <w:pPr>
+        <w:rPr>
+          <w:rFonts w:ascii="Times New Roman" w:hAnsi="Times New Roman" w:cs="Times New Roman"/>
+        </w:rPr>
+      </w:pPr>
+    </w:p>
+    <w:p>
+      <w:pPr>
+        <w:rPr>
+          <w:rFonts w:ascii="Times New Roman" w:hAnsi="Times New Roman" w:cs="Times New Roman"/>
+        </w:rPr>
+      </w:pPr>
+    </w:p>
+    <w:p>
+      <w:pPr>
+        <w:rPr>
+          <w:rFonts w:ascii="Times New Roman" w:hAnsi="Times New Roman" w:cs="Times New Roman"/>
+        </w:rPr>
+      </w:pPr>
+    </w:p>
+    <w:p>
+      <w:pPr>
+        <w:rPr>
+          <w:rFonts w:ascii="Times New Roman" w:hAnsi="Times New Roman" w:cs="Times New Roman"/>
+        </w:rPr>
+      </w:pPr>
+    </w:p>
+    <w:p>
+      <w:pPr>
+        <w:rPr>
+          <w:rFonts w:ascii="Times New Roman" w:hAnsi="Times New Roman" w:cs="Times New Roman"/>
+        </w:rPr>
+      </w:pPr>
+    </w:p>
+    <w:p>
+      <w:pPr>
+        <w:rPr>
+          <w:rFonts w:ascii="Times New Roman" w:hAnsi="Times New Roman" w:cs="Times New Roman"/>
+        </w:rPr>
+      </w:pPr>
+    </w:p>
+    <w:p>
+      <w:pPr>
+        <w:rPr>
+          <w:rFonts w:ascii="Times New Roman" w:hAnsi="Times New Roman" w:cs="Times New Roman"/>
+        </w:rPr>
+      </w:pPr>
+    </w:p>
+    <w:p>
+      <w:pPr>
+        <w:rPr>
+          <w:rFonts w:ascii="Times New Roman" w:hAnsi="Times New Roman" w:cs="Times New Roman"/>
+        </w:rPr>
+      </w:pPr>
+    </w:p>
+    <w:p>
+      <w:pPr>
+        <w:rPr>
+          <w:rFonts w:ascii="Times New Roman" w:hAnsi="Times New Roman" w:cs="Times New Roman"/>
+        </w:rPr>
+      </w:pPr>
+    </w:p>
+    <w:p>
+      <w:pPr>
+        <w:rPr>
+          <w:rFonts w:ascii="Times New Roman" w:hAnsi="Times New Roman" w:cs="Times New Roman"/>
+        </w:rPr>
+      </w:pPr>
+    </w:p>
+    <w:p>
+      <w:pPr>
+        <w:rPr>
+          <w:rFonts w:ascii="Times New Roman" w:hAnsi="Times New Roman" w:cs="Times New Roman"/>
+        </w:rPr>
+      </w:pPr>
+    </w:p>
+    <w:p>
+      <w:pPr>
+        <w:rPr>
+          <w:rFonts w:ascii="Times New Roman" w:hAnsi="Times New Roman" w:cs="Times New Roman"/>
+        </w:rPr>
+      </w:pPr>
+    </w:p>
+    <w:p>
+      <w:pPr>
+        <w:rPr>
+          <w:rFonts w:ascii="Times New Roman" w:hAnsi="Times New Roman" w:cs="Times New Roman"/>
+        </w:rPr>
+      </w:pPr>
+    </w:p>
+    <w:p>
+      <w:pPr>
+        <w:rPr>
+          <w:rFonts w:ascii="Times New Roman" w:hAnsi="Times New Roman" w:cs="Times New Roman"/>
+        </w:rPr>
+      </w:pPr>
+    </w:p>
+    <w:p>
+      <w:pPr>
+        <w:rPr>
+          <w:rFonts w:ascii="Times New Roman" w:hAnsi="Times New Roman" w:cs="Times New Roman"/>
+          <w:b/>
+          <w:bCs/>
+        </w:rPr>
+      </w:pPr>
+      <w:r>
+        <w:rPr>
+          <w:rFonts w:ascii="Times New Roman" w:hAnsi="Times New Roman" w:cs="Times New Roman"/>
+          <w:b/>
+          <w:bCs/>
+        </w:rPr>
+        <w:lastRenderedPageBreak/>
+        <w:t>Algoritmos implementados.</w:t>
+      </w:r>
+    </w:p>
+    <w:p>
+      <w:pPr>
+        <w:rPr>
+          <w:rFonts w:ascii="Times New Roman" w:hAnsi="Times New Roman" w:cs="Times New Roman"/>
+        </w:rPr>
+      </w:pPr>
+      <w:r>
+        <w:rPr>
+          <w:rFonts w:ascii="Times New Roman" w:hAnsi="Times New Roman" w:cs="Times New Roman"/>
+        </w:rPr>
+        <w:t xml:space="preserve">En el desarrollo del codigo </w:t>
+      </w:r>
+      <w:r>
+        <w:rPr>
+          <w:rFonts w:ascii="Times New Roman" w:hAnsi="Times New Roman" w:cs="Times New Roman"/>
+        </w:rPr>
+        <w:t xml:space="preserve">implementamos </w:t>
+      </w:r>
+      <w:r>
+        <w:rPr>
+          <w:rFonts w:ascii="Times New Roman" w:hAnsi="Times New Roman" w:cs="Times New Roman"/>
+        </w:rPr>
+        <w:t xml:space="preserve">los </w:t>
+      </w:r>
+      <w:r>
+        <w:rPr>
+          <w:rFonts w:ascii="Times New Roman" w:hAnsi="Times New Roman" w:cs="Times New Roman"/>
+        </w:rPr>
+        <w:t xml:space="preserve">dos módulos </w:t>
+      </w:r>
+      <w:r>
+        <w:rPr>
+          <w:rFonts w:ascii="Times New Roman" w:hAnsi="Times New Roman" w:cs="Times New Roman"/>
+        </w:rPr>
+        <w:t>principales</w:t>
+      </w:r>
+      <w:r>
+        <w:rPr>
+          <w:rFonts w:ascii="Times New Roman" w:hAnsi="Times New Roman" w:cs="Times New Roman"/>
+        </w:rPr>
+        <w:t xml:space="preserve"> de</w:t>
+      </w:r>
+      <w:r>
+        <w:rPr>
+          <w:rFonts w:ascii="Times New Roman" w:hAnsi="Times New Roman" w:cs="Times New Roman"/>
+        </w:rPr>
+        <w:t xml:space="preserve"> los cuales fueron </w:t>
+      </w:r>
+      <w:r>
+        <w:rPr>
+          <w:rFonts w:ascii="Times New Roman" w:hAnsi="Times New Roman" w:cs="Times New Roman"/>
+        </w:rPr>
+        <w:t xml:space="preserve">explicadas </w:t>
+      </w:r>
+      <w:r>
+        <w:rPr>
+          <w:rFonts w:ascii="Times New Roman" w:hAnsi="Times New Roman" w:cs="Times New Roman"/>
+        </w:rPr>
+        <w:t>las tareas más representativas como pudo ver en el esquema anterior</w:t>
+      </w:r>
+      <w:r>
+        <w:rPr>
+          <w:rFonts w:ascii="Times New Roman" w:hAnsi="Times New Roman" w:cs="Times New Roman"/>
+        </w:rPr>
+        <w:t>,</w:t>
+      </w:r>
+      <w:r>
+        <w:rPr>
+          <w:rFonts w:ascii="Times New Roman" w:hAnsi="Times New Roman" w:cs="Times New Roman"/>
+        </w:rPr>
+        <w:t xml:space="preserve"> en esta sección</w:t>
+      </w:r>
+      <w:r>
+        <w:rPr>
+          <w:rFonts w:ascii="Times New Roman" w:hAnsi="Times New Roman" w:cs="Times New Roman"/>
+        </w:rPr>
+        <w:t xml:space="preserve"> ahondaremos un poco más en la implementación de </w:t>
+      </w:r>
+      <w:r>
+        <w:rPr>
+          <w:rFonts w:ascii="Times New Roman" w:hAnsi="Times New Roman" w:cs="Times New Roman"/>
+        </w:rPr>
+        <w:t xml:space="preserve">todos </w:t>
+      </w:r>
+      <w:r>
+        <w:rPr>
+          <w:rFonts w:ascii="Times New Roman" w:hAnsi="Times New Roman" w:cs="Times New Roman"/>
+        </w:rPr>
+        <w:t xml:space="preserve">los módulos, </w:t>
+      </w:r>
+      <w:r>
+        <w:rPr>
+          <w:rFonts w:ascii="Times New Roman" w:hAnsi="Times New Roman" w:cs="Times New Roman"/>
+        </w:rPr>
+        <w:t xml:space="preserve">repasando </w:t>
+      </w:r>
+      <w:r>
+        <w:rPr>
+          <w:rFonts w:ascii="Times New Roman" w:hAnsi="Times New Roman" w:cs="Times New Roman"/>
+        </w:rPr>
+        <w:t>cada una de las funciones que lo componen:</w:t>
+      </w:r>
+    </w:p>
+    <w:p>
+      <w:pPr>
+        <w:rPr>
+          <w:rFonts w:ascii="Times New Roman" w:hAnsi="Times New Roman" w:cs="Times New Roman"/>
+        </w:rPr>
+      </w:pPr>
+    </w:p>
+    <w:p>
+      <w:pPr>
+        <w:rPr>
+          <w:rFonts w:ascii="Times New Roman" w:hAnsi="Times New Roman" w:cs="Times New Roman"/>
+          <w:b/>
+          <w:bCs/>
+        </w:rPr>
+      </w:pPr>
+      <w:r>
+        <w:rPr>
+          <w:rFonts w:ascii="Times New Roman" w:hAnsi="Times New Roman" w:cs="Times New Roman"/>
+          <w:b/>
+          <w:bCs/>
+        </w:rPr>
+        <w:t>Módulo Estructura</w:t>
+      </w:r>
+      <w:r>
+        <w:rPr>
+          <w:rFonts w:ascii="Times New Roman" w:hAnsi="Times New Roman" w:cs="Times New Roman"/>
+          <w:b/>
+          <w:bCs/>
+        </w:rPr>
+        <w:t>s</w:t>
+      </w:r>
+      <w:r>
+        <w:rPr>
+          <w:rFonts w:ascii="Times New Roman" w:hAnsi="Times New Roman" w:cs="Times New Roman"/>
+          <w:b/>
+          <w:bCs/>
+        </w:rPr>
+        <w:t>:</w:t>
+      </w:r>
+    </w:p>
+    <w:p>
+      <w:pPr>
+        <w:pStyle w:val="Prrafodelista"/>
+        <w:numPr>
+          <w:ilvl w:val="0"/>
+          <w:numId w:val="2"/>
+        </w:numPr>
+        <w:rPr>
+          <w:rFonts w:ascii="Times New Roman" w:hAnsi="Times New Roman" w:cs="Times New Roman"/>
+          <w:b/>
+          <w:bCs/>
+        </w:rPr>
+      </w:pPr>
+      <w:r>
+        <w:rPr>
+          <w:rFonts w:ascii="Times New Roman" w:hAnsi="Times New Roman" w:cs="Times New Roman"/>
+          <w:b/>
+          <w:bCs/>
+        </w:rPr>
+        <w:t xml:space="preserve">Función </w:t>
+      </w:r>
+      <w:proofErr w:type="spellStart"/>
+      <w:r>
+        <w:rPr>
+          <w:rFonts w:ascii="Times New Roman" w:hAnsi="Times New Roman" w:cs="Times New Roman"/>
+          <w:b/>
+          <w:bCs/>
+        </w:rPr>
+        <w:t>crearMatriz</w:t>
+      </w:r>
+      <w:proofErr w:type="spellEnd"/>
+      <w:r>
+        <w:rPr>
+          <w:rFonts w:ascii="Times New Roman" w:hAnsi="Times New Roman" w:cs="Times New Roman"/>
+          <w:b/>
+          <w:bCs/>
+        </w:rPr>
+        <w:t>:</w:t>
+      </w:r>
+    </w:p>
+    <w:p>
+      <w:pPr>
+        <w:pStyle w:val="Prrafodelista"/>
+        <w:rPr>
+          <w:rFonts w:ascii="Times New Roman" w:hAnsi="Times New Roman" w:cs="Times New Roman"/>
+          <w:b/>
+          <w:bCs/>
+        </w:rPr>
+      </w:pPr>
+      <w:r>
+        <w:rPr>
+          <w:noProof/>
+        </w:rPr>
+        <w:drawing>
+          <wp:inline distT="0" distB="0" distL="0" distR="0" wp14:anchorId="7F8013C6" wp14:editId="29C5B325">
+            <wp:extent cx="3262183" cy="2105381"/>
+            <wp:effectExtent l="0" t="0" r="0" b="0"/>
+            <wp:docPr id="1827852538" name="Imagen 1"/>
+            <wp:cNvGraphicFramePr>
+              <a:graphicFrameLocks xmlns:a="http://schemas.openxmlformats.org/drawingml/2006/main" noChangeAspect="1"/>
+            </wp:cNvGraphicFramePr>
+            <a:graphic xmlns:a="http://schemas.openxmlformats.org/drawingml/2006/main">
+              <a:graphicData uri="http://schemas.openxmlformats.org/drawingml/2006/picture">
+                <pic:pic xmlns:pic="http://schemas.openxmlformats.org/drawingml/2006/picture">
+                  <pic:nvPicPr>
+                    <pic:cNvPr id="1827852538" name=""/>
+                    <pic:cNvPicPr/>
+                  </pic:nvPicPr>
+                  <pic:blipFill>
+                    <a:blip r:embed="rId7"/>
+                    <a:stretch>
+                      <a:fillRect/>
+                    </a:stretch>
+                  </pic:blipFill>
+                  <pic:spPr>
+                    <a:xfrm>
+                      <a:off x="0" y="0"/>
+                      <a:ext cx="3268481" cy="2109446"/>
+                    </a:xfrm>
+                    <a:prstGeom prst="rect">
+                      <a:avLst/>
+                    </a:prstGeom>
+                  </pic:spPr>
+                </pic:pic>
+              </a:graphicData>
+            </a:graphic>
+          </wp:inline>
+        </w:drawing>
+      </w:r>
+    </w:p>
+    <w:p>
+      <w:pPr>
+        <w:ind w:left="705"/>
+        <w:rPr>
+          <w:rFonts w:ascii="Times New Roman" w:hAnsi="Times New Roman" w:cs="Times New Roman"/>
+        </w:rPr>
+      </w:pPr>
+      <w:r>
+        <w:rPr>
+          <w:rFonts w:ascii="Times New Roman" w:hAnsi="Times New Roman" w:cs="Times New Roman"/>
+        </w:rPr>
+        <w:t xml:space="preserve">Esta función permite crear la estructura cuadrada que se menciona en las consideraciones iniciales del problema, recibe solamente el orden de la estructura que se desee crear, </w:t>
+      </w:r>
+      <w:r>
+        <w:rPr>
+          <w:rFonts w:ascii="Times New Roman" w:hAnsi="Times New Roman" w:cs="Times New Roman"/>
+        </w:rPr>
+        <w:t>incluye dos ciclos ideados para recorrer completamente la estructura</w:t>
+      </w:r>
+      <w:r>
+        <w:rPr>
+          <w:rFonts w:ascii="Times New Roman" w:hAnsi="Times New Roman" w:cs="Times New Roman"/>
+        </w:rPr>
+        <w:t xml:space="preserve"> y llenarla de números, si la posicion corresponde a la del medio se le asigna el numero -1, que después será interpretado como un espacio en blanco.</w:t>
+      </w:r>
+    </w:p>
+    <w:p>
+      <w:pPr>
+        <w:pStyle w:val="Prrafodelista"/>
+        <w:numPr>
+          <w:ilvl w:val="0"/>
+          <w:numId w:val="2"/>
+        </w:numPr>
+        <w:rPr>
+          <w:rFonts w:ascii="Times New Roman" w:hAnsi="Times New Roman" w:cs="Times New Roman"/>
+        </w:rPr>
+      </w:pPr>
+    </w:p>
+    <w:p>
+      <w:pPr>
+        <w:rPr>
+          <w:rFonts w:ascii="Times New Roman" w:hAnsi="Times New Roman" w:cs="Times New Roman"/>
+        </w:rPr>
+      </w:pPr>
+    </w:p>
+    <w:p>
+      <w:pPr>
+        <w:rPr>
+          <w:rFonts w:ascii="Times New Roman" w:hAnsi="Times New Roman" w:cs="Times New Roman"/>
+        </w:rPr>
+      </w:pPr>
+    </w:p>
+    <w:p>
+      <w:pPr>
+        <w:rPr>
+          <w:rFonts w:ascii="Times New Roman" w:hAnsi="Times New Roman" w:cs="Times New Roman"/>
+        </w:rPr>
+      </w:pPr>
     </w:p>
     <w:p>
       <w:pPr>
@@ -463,6 +1041,243 @@
     </w:p>
   </w:footnote>
 </w:footnotes>
+</file>
+
+<file path=word/numbering.xml><?xml version="1.0" encoding="utf-8"?>
+<w:numbering xmlns:wpc="http://schemas.microsoft.com/office/word/2010/wordprocessingCanvas" xmlns:cx="http://schemas.microsoft.com/office/drawing/2014/chartex" xmlns:cx1="http://schemas.microsoft.com/office/drawing/2015/9/8/chartex" xmlns:cx2="http://schemas.microsoft.com/office/drawing/2015/10/21/chartex" xmlns:cx3="http://schemas.microsoft.com/office/drawing/2016/5/9/chartex" xmlns:cx4="http://schemas.microsoft.com/office/drawing/2016/5/10/chartex" xmlns:cx5="http://schemas.microsoft.com/office/drawing/2016/5/11/chartex" xmlns:cx6="http://schemas.microsoft.com/office/drawing/2016/5/12/chartex" xmlns:cx7="http://schemas.microsoft.com/office/drawing/2016/5/13/chartex" xmlns:cx8="http://schemas.microsoft.com/office/drawing/2016/5/14/chartex" xmlns:mc="http://schemas.openxmlformats.org/markup-compatibility/2006" xmlns:aink="http://schemas.microsoft.com/office/drawing/2016/ink" xmlns:am3d="http://schemas.microsoft.com/office/drawing/2017/model3d" xmlns:o="urn:schemas-microsoft-com:office:office" xmlns:oel="http://schemas.microsoft.com/office/2019/extlst" xmlns:r="http://schemas.openxmlformats.org/officeDocument/2006/relationships" xmlns:m="http://schemas.openxmlformats.org/officeDocument/2006/math" xmlns:v="urn:schemas-microsoft-com:vml" xmlns:wp14="http://schemas.microsoft.com/office/word/2010/wordprocessingDrawing" xmlns:wp="http://schemas.openxmlformats.org/drawingml/2006/wordprocessingDrawing" xmlns:w10="urn:schemas-microsoft-com:office:word" xmlns:w="http://schemas.openxmlformats.org/wordprocessingml/2006/main" xmlns:w14="http://schemas.microsoft.com/office/word/2010/wordml" xmlns:w15="http://schemas.microsoft.com/office/word/2012/wordml" xmlns:w16cex="http://schemas.microsoft.com/office/word/2018/wordml/cex" xmlns:w16cid="http://schemas.microsoft.com/office/word/2016/wordml/cid" xmlns:w16="http://schemas.microsoft.com/office/word/2018/wordml" xmlns:w16du="http://schemas.microsoft.com/office/word/2023/wordml/word16du" xmlns:w16sdtdh="http://schemas.microsoft.com/office/word/2020/wordml/sdtdatahash" xmlns:w16se="http://schemas.microsoft.com/office/word/2015/wordml/symex" xmlns:wpg="http://schemas.microsoft.com/office/word/2010/wordprocessingGroup" xmlns:wpi="http://schemas.microsoft.com/office/word/2010/wordprocessingInk" xmlns:wne="http://schemas.microsoft.com/office/word/2006/wordml" xmlns:wps="http://schemas.microsoft.com/office/word/2010/wordprocessingShape" mc:Ignorable="w14 w15 w16se w16cid w16 w16cex w16sdtdh w16du wp14">
+  <w:abstractNum w:abstractNumId="0" w15:restartNumberingAfterBreak="0">
+    <w:nsid w:val="0F031D8D"/>
+    <w:multiLevelType w:val="hybridMultilevel"/>
+    <w:tmpl w:val="934C5048"/>
+    <w:lvl w:ilvl="0" w:tplc="580A0001">
+      <w:start w:val="1"/>
+      <w:numFmt w:val="bullet"/>
+      <w:lvlText w:val=""/>
+      <w:lvlJc w:val="left"/>
+      <w:pPr>
+        <w:ind w:left="720" w:hanging="360"/>
+      </w:pPr>
+      <w:rPr>
+        <w:rFonts w:ascii="Symbol" w:hAnsi="Symbol" w:hint="default"/>
+      </w:rPr>
+    </w:lvl>
+    <w:lvl w:ilvl="1" w:tplc="580A0003" w:tentative="1">
+      <w:start w:val="1"/>
+      <w:numFmt w:val="bullet"/>
+      <w:lvlText w:val="o"/>
+      <w:lvlJc w:val="left"/>
+      <w:pPr>
+        <w:ind w:left="1440" w:hanging="360"/>
+      </w:pPr>
+      <w:rPr>
+        <w:rFonts w:ascii="Courier New" w:hAnsi="Courier New" w:cs="Courier New" w:hint="default"/>
+      </w:rPr>
+    </w:lvl>
+    <w:lvl w:ilvl="2" w:tplc="580A0005" w:tentative="1">
+      <w:start w:val="1"/>
+      <w:numFmt w:val="bullet"/>
+      <w:lvlText w:val=""/>
+      <w:lvlJc w:val="left"/>
+      <w:pPr>
+        <w:ind w:left="2160" w:hanging="360"/>
+      </w:pPr>
+      <w:rPr>
+        <w:rFonts w:ascii="Wingdings" w:hAnsi="Wingdings" w:hint="default"/>
+      </w:rPr>
+    </w:lvl>
+    <w:lvl w:ilvl="3" w:tplc="580A0001" w:tentative="1">
+      <w:start w:val="1"/>
+      <w:numFmt w:val="bullet"/>
+      <w:lvlText w:val=""/>
+      <w:lvlJc w:val="left"/>
+      <w:pPr>
+        <w:ind w:left="2880" w:hanging="360"/>
+      </w:pPr>
+      <w:rPr>
+        <w:rFonts w:ascii="Symbol" w:hAnsi="Symbol" w:hint="default"/>
+      </w:rPr>
+    </w:lvl>
+    <w:lvl w:ilvl="4" w:tplc="580A0003" w:tentative="1">
+      <w:start w:val="1"/>
+      <w:numFmt w:val="bullet"/>
+      <w:lvlText w:val="o"/>
+      <w:lvlJc w:val="left"/>
+      <w:pPr>
+        <w:ind w:left="3600" w:hanging="360"/>
+      </w:pPr>
+      <w:rPr>
+        <w:rFonts w:ascii="Courier New" w:hAnsi="Courier New" w:cs="Courier New" w:hint="default"/>
+      </w:rPr>
+    </w:lvl>
+    <w:lvl w:ilvl="5" w:tplc="580A0005" w:tentative="1">
+      <w:start w:val="1"/>
+      <w:numFmt w:val="bullet"/>
+      <w:lvlText w:val=""/>
+      <w:lvlJc w:val="left"/>
+      <w:pPr>
+        <w:ind w:left="4320" w:hanging="360"/>
+      </w:pPr>
+      <w:rPr>
+        <w:rFonts w:ascii="Wingdings" w:hAnsi="Wingdings" w:hint="default"/>
+      </w:rPr>
+    </w:lvl>
+    <w:lvl w:ilvl="6" w:tplc="580A0001" w:tentative="1">
+      <w:start w:val="1"/>
+      <w:numFmt w:val="bullet"/>
+      <w:lvlText w:val=""/>
+      <w:lvlJc w:val="left"/>
+      <w:pPr>
+        <w:ind w:left="5040" w:hanging="360"/>
+      </w:pPr>
+      <w:rPr>
+        <w:rFonts w:ascii="Symbol" w:hAnsi="Symbol" w:hint="default"/>
+      </w:rPr>
+    </w:lvl>
+    <w:lvl w:ilvl="7" w:tplc="580A0003" w:tentative="1">
+      <w:start w:val="1"/>
+      <w:numFmt w:val="bullet"/>
+      <w:lvlText w:val="o"/>
+      <w:lvlJc w:val="left"/>
+      <w:pPr>
+        <w:ind w:left="5760" w:hanging="360"/>
+      </w:pPr>
+      <w:rPr>
+        <w:rFonts w:ascii="Courier New" w:hAnsi="Courier New" w:cs="Courier New" w:hint="default"/>
+      </w:rPr>
+    </w:lvl>
+    <w:lvl w:ilvl="8" w:tplc="580A0005" w:tentative="1">
+      <w:start w:val="1"/>
+      <w:numFmt w:val="bullet"/>
+      <w:lvlText w:val=""/>
+      <w:lvlJc w:val="left"/>
+      <w:pPr>
+        <w:ind w:left="6480" w:hanging="360"/>
+      </w:pPr>
+      <w:rPr>
+        <w:rFonts w:ascii="Wingdings" w:hAnsi="Wingdings" w:hint="default"/>
+      </w:rPr>
+    </w:lvl>
+  </w:abstractNum>
+  <w:abstractNum w:abstractNumId="1" w15:restartNumberingAfterBreak="0">
+    <w:nsid w:val="3F665F51"/>
+    <w:multiLevelType w:val="hybridMultilevel"/>
+    <w:tmpl w:val="C022661A"/>
+    <w:lvl w:ilvl="0" w:tplc="580A0001">
+      <w:start w:val="1"/>
+      <w:numFmt w:val="bullet"/>
+      <w:lvlText w:val=""/>
+      <w:lvlJc w:val="left"/>
+      <w:pPr>
+        <w:ind w:left="720" w:hanging="360"/>
+      </w:pPr>
+      <w:rPr>
+        <w:rFonts w:ascii="Symbol" w:hAnsi="Symbol" w:hint="default"/>
+      </w:rPr>
+    </w:lvl>
+    <w:lvl w:ilvl="1" w:tplc="580A0003" w:tentative="1">
+      <w:start w:val="1"/>
+      <w:numFmt w:val="bullet"/>
+      <w:lvlText w:val="o"/>
+      <w:lvlJc w:val="left"/>
+      <w:pPr>
+        <w:ind w:left="1440" w:hanging="360"/>
+      </w:pPr>
+      <w:rPr>
+        <w:rFonts w:ascii="Courier New" w:hAnsi="Courier New" w:cs="Courier New" w:hint="default"/>
+      </w:rPr>
+    </w:lvl>
+    <w:lvl w:ilvl="2" w:tplc="580A0005" w:tentative="1">
+      <w:start w:val="1"/>
+      <w:numFmt w:val="bullet"/>
+      <w:lvlText w:val=""/>
+      <w:lvlJc w:val="left"/>
+      <w:pPr>
+        <w:ind w:left="2160" w:hanging="360"/>
+      </w:pPr>
+      <w:rPr>
+        <w:rFonts w:ascii="Wingdings" w:hAnsi="Wingdings" w:hint="default"/>
+      </w:rPr>
+    </w:lvl>
+    <w:lvl w:ilvl="3" w:tplc="580A0001" w:tentative="1">
+      <w:start w:val="1"/>
+      <w:numFmt w:val="bullet"/>
+      <w:lvlText w:val=""/>
+      <w:lvlJc w:val="left"/>
+      <w:pPr>
+        <w:ind w:left="2880" w:hanging="360"/>
+      </w:pPr>
+      <w:rPr>
+        <w:rFonts w:ascii="Symbol" w:hAnsi="Symbol" w:hint="default"/>
+      </w:rPr>
+    </w:lvl>
+    <w:lvl w:ilvl="4" w:tplc="580A0003" w:tentative="1">
+      <w:start w:val="1"/>
+      <w:numFmt w:val="bullet"/>
+      <w:lvlText w:val="o"/>
+      <w:lvlJc w:val="left"/>
+      <w:pPr>
+        <w:ind w:left="3600" w:hanging="360"/>
+      </w:pPr>
+      <w:rPr>
+        <w:rFonts w:ascii="Courier New" w:hAnsi="Courier New" w:cs="Courier New" w:hint="default"/>
+      </w:rPr>
+    </w:lvl>
+    <w:lvl w:ilvl="5" w:tplc="580A0005" w:tentative="1">
+      <w:start w:val="1"/>
+      <w:numFmt w:val="bullet"/>
+      <w:lvlText w:val=""/>
+      <w:lvlJc w:val="left"/>
+      <w:pPr>
+        <w:ind w:left="4320" w:hanging="360"/>
+      </w:pPr>
+      <w:rPr>
+        <w:rFonts w:ascii="Wingdings" w:hAnsi="Wingdings" w:hint="default"/>
+      </w:rPr>
+    </w:lvl>
+    <w:lvl w:ilvl="6" w:tplc="580A0001" w:tentative="1">
+      <w:start w:val="1"/>
+      <w:numFmt w:val="bullet"/>
+      <w:lvlText w:val=""/>
+      <w:lvlJc w:val="left"/>
+      <w:pPr>
+        <w:ind w:left="5040" w:hanging="360"/>
+      </w:pPr>
+      <w:rPr>
+        <w:rFonts w:ascii="Symbol" w:hAnsi="Symbol" w:hint="default"/>
+      </w:rPr>
+    </w:lvl>
+    <w:lvl w:ilvl="7" w:tplc="580A0003" w:tentative="1">
+      <w:start w:val="1"/>
+      <w:numFmt w:val="bullet"/>
+      <w:lvlText w:val="o"/>
+      <w:lvlJc w:val="left"/>
+      <w:pPr>
+        <w:ind w:left="5760" w:hanging="360"/>
+      </w:pPr>
+      <w:rPr>
+        <w:rFonts w:ascii="Courier New" w:hAnsi="Courier New" w:cs="Courier New" w:hint="default"/>
+      </w:rPr>
+    </w:lvl>
+    <w:lvl w:ilvl="8" w:tplc="580A0005" w:tentative="1">
+      <w:start w:val="1"/>
+      <w:numFmt w:val="bullet"/>
+      <w:lvlText w:val=""/>
+      <w:lvlJc w:val="left"/>
+      <w:pPr>
+        <w:ind w:left="6480" w:hanging="360"/>
+      </w:pPr>
+      <w:rPr>
+        <w:rFonts w:ascii="Wingdings" w:hAnsi="Wingdings" w:hint="default"/>
+      </w:rPr>
+    </w:lvl>
+  </w:abstractNum>
+  <w:num w:numId="1" w16cid:durableId="1460684232">
+    <w:abstractNumId w:val="1"/>
+  </w:num>
+  <w:num w:numId="2" w16cid:durableId="1439251289">
+    <w:abstractNumId w:val="0"/>
+  </w:num>
+</w:numbering>
 </file>
 
 <file path=word/styles.xml><?xml version="1.0" encoding="utf-8"?>

</xml_diff>